<commit_message>
updates to CSSI 2019 budget
</commit_message>
<xml_diff>
--- a/CSSI_2019/forms/Roberts_CDMS_NSF_CP_030319.docx
+++ b/CSSI_2019/forms/Roberts_CDMS_NSF_CP_030319.docx
@@ -667,7 +667,14 @@
                 <w:sz w:val="20"/>
                 <w:szCs w:val="20"/>
               </w:rPr>
-              <w:t>0.5</w:t>
+              <w:t>0.</w:t>
+            </w:r>
+            <w:r>
+              <w:rPr>
+                <w:sz w:val="20"/>
+                <w:szCs w:val="20"/>
+              </w:rPr>
+              <w:t>2</w:t>
             </w:r>
             <w:bookmarkStart w:id="0" w:name="_GoBack"/>
             <w:bookmarkEnd w:id="0"/>

</xml_diff>

<commit_message>
updates to CSSI budget
</commit_message>
<xml_diff>
--- a/CSSI_2019/forms/Roberts_CDMS_NSF_CP_030319.docx
+++ b/CSSI_2019/forms/Roberts_CDMS_NSF_CP_030319.docx
@@ -424,6 +424,11 @@
             <w:pPr>
               <w:spacing w:before="40" w:after="80"/>
             </w:pPr>
+            <w:r>
+              <w:t>Elements: Improving tools based on data-description standards for gigabyte-scale data sets</w:t>
+            </w:r>
+            <w:bookmarkStart w:id="0" w:name="_GoBack"/>
+            <w:bookmarkEnd w:id="0"/>
           </w:p>
         </w:tc>
       </w:tr>
@@ -517,7 +522,7 @@
                 <w:sz w:val="20"/>
                 <w:szCs w:val="20"/>
               </w:rPr>
-              <w:t>300,000</w:t>
+              <w:t>581,826</w:t>
             </w:r>
           </w:p>
         </w:tc>
@@ -551,6 +556,27 @@
                 <w:szCs w:val="20"/>
               </w:rPr>
             </w:pPr>
+            <w:r>
+              <w:rPr>
+                <w:sz w:val="20"/>
+                <w:szCs w:val="20"/>
+              </w:rPr>
+              <w:t>11/1/2019</w:t>
+            </w:r>
+            <w:r>
+              <w:rPr>
+                <w:sz w:val="20"/>
+                <w:szCs w:val="20"/>
+              </w:rPr>
+              <w:t xml:space="preserve"> – </w:t>
+            </w:r>
+            <w:r>
+              <w:rPr>
+                <w:sz w:val="20"/>
+                <w:szCs w:val="20"/>
+              </w:rPr>
+              <w:t>10/30/2022</w:t>
+            </w:r>
           </w:p>
         </w:tc>
       </w:tr>
@@ -676,8 +702,6 @@
               </w:rPr>
               <w:t>2</w:t>
             </w:r>
-            <w:bookmarkStart w:id="0" w:name="_GoBack"/>
-            <w:bookmarkEnd w:id="0"/>
           </w:p>
         </w:tc>
         <w:tc>

</xml_diff>

<commit_message>
add SuperCDMS letter of support, update CP doc
</commit_message>
<xml_diff>
--- a/CSSI_2019/forms/Roberts_CDMS_NSF_CP_030319.docx
+++ b/CSSI_2019/forms/Roberts_CDMS_NSF_CP_030319.docx
@@ -427,8 +427,6 @@
             <w:r>
               <w:t>Elements: Improving tools based on data-description standards for gigabyte-scale data sets</w:t>
             </w:r>
-            <w:bookmarkStart w:id="0" w:name="_GoBack"/>
-            <w:bookmarkEnd w:id="0"/>
           </w:p>
         </w:tc>
       </w:tr>
@@ -522,8 +520,17 @@
                 <w:sz w:val="20"/>
                 <w:szCs w:val="20"/>
               </w:rPr>
-              <w:t>581,826</w:t>
-            </w:r>
+              <w:t>5</w:t>
+            </w:r>
+            <w:r>
+              <w:rPr>
+                <w:sz w:val="20"/>
+                <w:szCs w:val="20"/>
+              </w:rPr>
+              <w:t>96,171</w:t>
+            </w:r>
+            <w:bookmarkStart w:id="0" w:name="_GoBack"/>
+            <w:bookmarkEnd w:id="0"/>
           </w:p>
         </w:tc>
         <w:tc>

</xml_diff>